<commit_message>
Changed font to Ariel
</commit_message>
<xml_diff>
--- a/Unit5/Unit5 11.docx
+++ b/Unit5/Unit5 11.docx
@@ -4,11 +4,11 @@
   <w:body>
     <w:p>
       <w:pPr>
-        <w:pStyle w:val="style17"/>
-      </w:pPr>
-      <w:r>
-        <w:rPr>
-          <w:rFonts w:ascii="Calibri" w:hAnsi="Calibri"/>
+        <w:pStyle w:val="style19"/>
+      </w:pPr>
+      <w:r>
+        <w:rPr>
+          <w:rFonts w:ascii="Arial" w:hAnsi="Arial"/>
           <w:b/>
           <w:bCs/>
           <w:sz w:val="24"/>
@@ -18,7 +18,7 @@
       </w:r>
       <w:r>
         <w:rPr>
-          <w:rFonts w:ascii="Calibri" w:hAnsi="Calibri"/>
+          <w:rFonts w:ascii="Arial" w:hAnsi="Arial"/>
           <w:sz w:val="24"/>
           <w:szCs w:val="24"/>
         </w:rPr>
@@ -27,11 +27,11 @@
     </w:p>
     <w:p>
       <w:pPr>
-        <w:pStyle w:val="style17"/>
-      </w:pPr>
-      <w:r>
-        <w:rPr>
-          <w:rFonts w:ascii="Calibri" w:hAnsi="Calibri"/>
+        <w:pStyle w:val="style19"/>
+      </w:pPr>
+      <w:r>
+        <w:rPr>
+          <w:rFonts w:ascii="Arial" w:hAnsi="Arial"/>
           <w:sz w:val="24"/>
           <w:szCs w:val="24"/>
         </w:rPr>
@@ -39,7 +39,7 @@
       </w:r>
       <w:r>
         <w:rPr>
-          <w:rFonts w:ascii="Calibri" w:hAnsi="Calibri"/>
+          <w:rFonts w:ascii="Arial" w:hAnsi="Arial"/>
           <w:b/>
           <w:bCs/>
           <w:sz w:val="24"/>
@@ -49,7 +49,7 @@
       </w:r>
       <w:r>
         <w:rPr>
-          <w:rFonts w:ascii="Calibri" w:hAnsi="Calibri"/>
+          <w:rFonts w:ascii="Arial" w:hAnsi="Arial"/>
           <w:sz w:val="24"/>
           <w:szCs w:val="24"/>
         </w:rPr>
@@ -58,11 +58,11 @@
     </w:p>
     <w:p>
       <w:pPr>
-        <w:pStyle w:val="style17"/>
-      </w:pPr>
-      <w:r>
-        <w:rPr>
-          <w:rFonts w:ascii="Calibri" w:hAnsi="Calibri"/>
+        <w:pStyle w:val="style19"/>
+      </w:pPr>
+      <w:r>
+        <w:rPr>
+          <w:rFonts w:ascii="Arial" w:hAnsi="Arial"/>
           <w:b/>
           <w:bCs/>
           <w:sz w:val="24"/>
@@ -73,11 +73,11 @@
     </w:p>
     <w:p>
       <w:pPr>
-        <w:pStyle w:val="style17"/>
-      </w:pPr>
-      <w:r>
-        <w:rPr>
-          <w:rFonts w:ascii="Calibri" w:hAnsi="Calibri"/>
+        <w:pStyle w:val="style19"/>
+      </w:pPr>
+      <w:r>
+        <w:rPr>
+          <w:rFonts w:ascii="Arial" w:hAnsi="Arial"/>
           <w:sz w:val="24"/>
           <w:szCs w:val="24"/>
         </w:rPr>
@@ -86,7 +86,7 @@
     </w:p>
     <w:p>
       <w:pPr>
-        <w:pStyle w:val="style17"/>
+        <w:pStyle w:val="style19"/>
         <w:numPr>
           <w:ilvl w:val="0"/>
           <w:numId w:val="1"/>
@@ -94,7 +94,7 @@
       </w:pPr>
       <w:r>
         <w:rPr>
-          <w:rFonts w:ascii="Calibri" w:hAnsi="Calibri"/>
+          <w:rFonts w:ascii="Arial" w:hAnsi="Arial"/>
           <w:sz w:val="24"/>
           <w:szCs w:val="24"/>
         </w:rPr>
@@ -103,11 +103,11 @@
     </w:p>
     <w:p>
       <w:pPr>
-        <w:pStyle w:val="style17"/>
-      </w:pPr>
-      <w:r>
-        <w:rPr>
-          <w:rFonts w:ascii="Calibri" w:hAnsi="Calibri"/>
+        <w:pStyle w:val="style19"/>
+      </w:pPr>
+      <w:r>
+        <w:rPr>
+          <w:rFonts w:ascii="Arial" w:hAnsi="Arial"/>
           <w:b/>
           <w:bCs/>
           <w:sz w:val="24"/>
@@ -118,7 +118,7 @@
     </w:p>
     <w:p>
       <w:pPr>
-        <w:pStyle w:val="style17"/>
+        <w:pStyle w:val="style19"/>
         <w:numPr>
           <w:ilvl w:val="0"/>
           <w:numId w:val="2"/>
@@ -126,7 +126,7 @@
       </w:pPr>
       <w:r>
         <w:rPr>
-          <w:rFonts w:ascii="Calibri" w:hAnsi="Calibri"/>
+          <w:rFonts w:ascii="Arial" w:hAnsi="Arial"/>
           <w:sz w:val="24"/>
           <w:szCs w:val="24"/>
         </w:rPr>
@@ -135,11 +135,11 @@
     </w:p>
     <w:p>
       <w:pPr>
-        <w:pStyle w:val="style17"/>
-      </w:pPr>
-      <w:r>
-        <w:rPr>
-          <w:rFonts w:ascii="Calibri" w:hAnsi="Calibri"/>
+        <w:pStyle w:val="style19"/>
+      </w:pPr>
+      <w:r>
+        <w:rPr>
+          <w:rFonts w:ascii="Arial" w:hAnsi="Arial"/>
           <w:b/>
           <w:bCs/>
           <w:sz w:val="24"/>
@@ -150,7 +150,7 @@
     </w:p>
     <w:p>
       <w:pPr>
-        <w:pStyle w:val="style17"/>
+        <w:pStyle w:val="style19"/>
         <w:numPr>
           <w:ilvl w:val="0"/>
           <w:numId w:val="3"/>
@@ -158,7 +158,7 @@
       </w:pPr>
       <w:r>
         <w:rPr>
-          <w:rFonts w:ascii="Calibri" w:hAnsi="Calibri"/>
+          <w:rFonts w:ascii="Arial" w:hAnsi="Arial"/>
           <w:sz w:val="24"/>
           <w:szCs w:val="24"/>
         </w:rPr>
@@ -167,11 +167,11 @@
     </w:p>
     <w:p>
       <w:pPr>
-        <w:pStyle w:val="style17"/>
-      </w:pPr>
-      <w:r>
-        <w:rPr>
-          <w:rFonts w:ascii="Calibri" w:hAnsi="Calibri"/>
+        <w:pStyle w:val="style19"/>
+      </w:pPr>
+      <w:r>
+        <w:rPr>
+          <w:rFonts w:ascii="Arial" w:hAnsi="Arial"/>
           <w:b/>
           <w:bCs/>
           <w:sz w:val="24"/>
@@ -182,7 +182,7 @@
     </w:p>
     <w:p>
       <w:pPr>
-        <w:pStyle w:val="style17"/>
+        <w:pStyle w:val="style19"/>
         <w:numPr>
           <w:ilvl w:val="0"/>
           <w:numId w:val="4"/>
@@ -190,7 +190,7 @@
       </w:pPr>
       <w:r>
         <w:rPr>
-          <w:rFonts w:ascii="Calibri" w:hAnsi="Calibri"/>
+          <w:rFonts w:ascii="Arial" w:hAnsi="Arial"/>
           <w:sz w:val="24"/>
           <w:szCs w:val="24"/>
         </w:rPr>
@@ -199,11 +199,11 @@
     </w:p>
     <w:p>
       <w:pPr>
-        <w:pStyle w:val="style17"/>
-      </w:pPr>
-      <w:r>
-        <w:rPr>
-          <w:rFonts w:ascii="Calibri" w:hAnsi="Calibri"/>
+        <w:pStyle w:val="style19"/>
+      </w:pPr>
+      <w:r>
+        <w:rPr>
+          <w:rFonts w:ascii="Arial" w:hAnsi="Arial"/>
           <w:b/>
           <w:bCs/>
           <w:sz w:val="24"/>
@@ -214,7 +214,7 @@
     </w:p>
     <w:p>
       <w:pPr>
-        <w:pStyle w:val="style17"/>
+        <w:pStyle w:val="style19"/>
         <w:numPr>
           <w:ilvl w:val="0"/>
           <w:numId w:val="6"/>
@@ -222,7 +222,7 @@
       </w:pPr>
       <w:r>
         <w:rPr>
-          <w:rFonts w:ascii="Calibri" w:hAnsi="Calibri"/>
+          <w:rFonts w:ascii="Arial" w:hAnsi="Arial"/>
           <w:sz w:val="24"/>
           <w:szCs w:val="24"/>
         </w:rPr>
@@ -231,7 +231,7 @@
     </w:p>
     <w:p>
       <w:pPr>
-        <w:pStyle w:val="style17"/>
+        <w:pStyle w:val="style19"/>
         <w:numPr>
           <w:ilvl w:val="0"/>
           <w:numId w:val="5"/>
@@ -239,7 +239,7 @@
       </w:pPr>
       <w:r>
         <w:rPr>
-          <w:rFonts w:ascii="Calibri" w:hAnsi="Calibri"/>
+          <w:rFonts w:ascii="Arial" w:hAnsi="Arial"/>
           <w:sz w:val="24"/>
           <w:szCs w:val="24"/>
         </w:rPr>
@@ -252,9 +252,7 @@
       </w:pPr>
       <w:r>
         <w:rPr>
-          <w:rFonts w:ascii="Calibri" w:hAnsi="Calibri"/>
-          <w:sz w:val="24"/>
-          <w:szCs w:val="24"/>
+          <w:rFonts w:ascii="Arial" w:hAnsi="Arial"/>
         </w:rPr>
       </w:r>
     </w:p>
@@ -265,6 +263,7 @@
       <w:pgNumType w:fmt="decimal"/>
       <w:formProt w:val="false"/>
       <w:textDirection w:val="lrTb"/>
+      <w:docGrid w:charSpace="0" w:linePitch="240" w:type="default"/>
     </w:sectPr>
   </w:body>
 </w:document>
@@ -1248,7 +1247,7 @@
     </w:pPr>
     <w:rPr>
       <w:rFonts w:ascii="Times New Roman" w:cs="Lucida Sans" w:eastAsia="SimSun" w:hAnsi="Times New Roman"/>
-      <w:color w:val="auto"/>
+      <w:color w:val="00000A"/>
       <w:sz w:val="24"/>
       <w:szCs w:val="24"/>
       <w:lang w:bidi="hi-IN" w:eastAsia="zh-CN" w:val="en-US"/>
@@ -1261,10 +1260,24 @@
       <w:rFonts w:ascii="OpenSymbol" w:cs="OpenSymbol" w:eastAsia="OpenSymbol" w:hAnsi="OpenSymbol"/>
     </w:rPr>
   </w:style>
-  <w:style w:styleId="style16" w:type="paragraph">
+  <w:style w:styleId="style16" w:type="character">
+    <w:name w:val="ListLabel 1"/>
+    <w:next w:val="style16"/>
+    <w:rPr>
+      <w:rFonts w:cs="Symbol"/>
+    </w:rPr>
+  </w:style>
+  <w:style w:styleId="style17" w:type="character">
+    <w:name w:val="ListLabel 2"/>
+    <w:next w:val="style17"/>
+    <w:rPr>
+      <w:rFonts w:cs="OpenSymbol"/>
+    </w:rPr>
+  </w:style>
+  <w:style w:styleId="style18" w:type="paragraph">
     <w:name w:val="Heading"/>
     <w:basedOn w:val="style0"/>
-    <w:next w:val="style17"/>
+    <w:next w:val="style19"/>
     <w:pPr>
       <w:keepNext/>
       <w:spacing w:after="120" w:before="240"/>
@@ -1276,29 +1289,29 @@
       <w:szCs w:val="28"/>
     </w:rPr>
   </w:style>
-  <w:style w:styleId="style17" w:type="paragraph">
+  <w:style w:styleId="style19" w:type="paragraph">
     <w:name w:val="Text Body"/>
     <w:basedOn w:val="style0"/>
-    <w:next w:val="style17"/>
+    <w:next w:val="style19"/>
     <w:pPr>
       <w:spacing w:after="120" w:before="0"/>
       <w:contextualSpacing w:val="false"/>
     </w:pPr>
     <w:rPr/>
   </w:style>
-  <w:style w:styleId="style18" w:type="paragraph">
+  <w:style w:styleId="style20" w:type="paragraph">
     <w:name w:val="List"/>
-    <w:basedOn w:val="style17"/>
-    <w:next w:val="style18"/>
+    <w:basedOn w:val="style19"/>
+    <w:next w:val="style20"/>
     <w:pPr/>
     <w:rPr>
       <w:rFonts w:cs="Lucida Sans"/>
     </w:rPr>
   </w:style>
-  <w:style w:styleId="style19" w:type="paragraph">
+  <w:style w:styleId="style21" w:type="paragraph">
     <w:name w:val="Caption"/>
     <w:basedOn w:val="style0"/>
-    <w:next w:val="style19"/>
+    <w:next w:val="style21"/>
     <w:pPr>
       <w:suppressLineNumbers/>
       <w:spacing w:after="120" w:before="120"/>
@@ -1312,10 +1325,10 @@
       <w:szCs w:val="24"/>
     </w:rPr>
   </w:style>
-  <w:style w:styleId="style20" w:type="paragraph">
+  <w:style w:styleId="style22" w:type="paragraph">
     <w:name w:val="Index"/>
     <w:basedOn w:val="style0"/>
-    <w:next w:val="style20"/>
+    <w:next w:val="style22"/>
     <w:pPr>
       <w:suppressLineNumbers/>
     </w:pPr>

</xml_diff>

<commit_message>
InstructionalDay -> Instructional Day #12
</commit_message>
<xml_diff>
--- a/Unit5/Unit5 11.docx
+++ b/Unit5/Unit5 11.docx
@@ -4,7 +4,12 @@
   <w:body>
     <w:p>
       <w:pPr>
-        <w:pStyle w:val="style19"/>
+        <w:pStyle w:val="style21"/>
+        <w:rPr>
+          <w:rFonts w:ascii="Arial" w:hAnsi="Arial"/>
+          <w:sz w:val="24"/>
+          <w:szCs w:val="24"/>
+        </w:rPr>
       </w:pPr>
       <w:r>
         <w:rPr>
@@ -14,7 +19,7 @@
           <w:sz w:val="24"/>
           <w:szCs w:val="24"/>
         </w:rPr>
-        <w:t>InstructionalDay:</w:t>
+        <w:t>Instructional Day:</w:t>
       </w:r>
       <w:r>
         <w:rPr>
@@ -27,7 +32,12 @@
     </w:p>
     <w:p>
       <w:pPr>
-        <w:pStyle w:val="style19"/>
+        <w:pStyle w:val="style21"/>
+        <w:rPr>
+          <w:rFonts w:ascii="Arial" w:hAnsi="Arial"/>
+          <w:sz w:val="24"/>
+          <w:szCs w:val="24"/>
+        </w:rPr>
       </w:pPr>
       <w:r>
         <w:rPr>
@@ -58,9 +68,7 @@
     </w:p>
     <w:p>
       <w:pPr>
-        <w:pStyle w:val="style19"/>
-      </w:pPr>
-      <w:r>
+        <w:pStyle w:val="style21"/>
         <w:rPr>
           <w:rFonts w:ascii="Arial" w:hAnsi="Arial"/>
           <w:b/>
@@ -68,12 +76,26 @@
           <w:sz w:val="24"/>
           <w:szCs w:val="24"/>
         </w:rPr>
+      </w:pPr>
+      <w:r>
+        <w:rPr>
+          <w:rFonts w:ascii="Arial" w:hAnsi="Arial"/>
+          <w:b/>
+          <w:bCs/>
+          <w:sz w:val="24"/>
+          <w:szCs w:val="24"/>
+        </w:rPr>
         <w:t>Objectives:</w:t>
       </w:r>
     </w:p>
     <w:p>
       <w:pPr>
-        <w:pStyle w:val="style19"/>
+        <w:pStyle w:val="style21"/>
+        <w:rPr>
+          <w:rFonts w:ascii="Arial" w:hAnsi="Arial"/>
+          <w:sz w:val="24"/>
+          <w:szCs w:val="24"/>
+        </w:rPr>
       </w:pPr>
       <w:r>
         <w:rPr>
@@ -86,11 +108,16 @@
     </w:p>
     <w:p>
       <w:pPr>
-        <w:pStyle w:val="style19"/>
+        <w:pStyle w:val="style21"/>
         <w:numPr>
           <w:ilvl w:val="0"/>
           <w:numId w:val="1"/>
         </w:numPr>
+        <w:rPr>
+          <w:rFonts w:ascii="Arial" w:hAnsi="Arial"/>
+          <w:sz w:val="24"/>
+          <w:szCs w:val="24"/>
+        </w:rPr>
       </w:pPr>
       <w:r>
         <w:rPr>
@@ -103,9 +130,7 @@
     </w:p>
     <w:p>
       <w:pPr>
-        <w:pStyle w:val="style19"/>
-      </w:pPr>
-      <w:r>
+        <w:pStyle w:val="style21"/>
         <w:rPr>
           <w:rFonts w:ascii="Arial" w:hAnsi="Arial"/>
           <w:b/>
@@ -113,16 +138,30 @@
           <w:sz w:val="24"/>
           <w:szCs w:val="24"/>
         </w:rPr>
+      </w:pPr>
+      <w:r>
+        <w:rPr>
+          <w:rFonts w:ascii="Arial" w:hAnsi="Arial"/>
+          <w:b/>
+          <w:bCs/>
+          <w:sz w:val="24"/>
+          <w:szCs w:val="24"/>
+        </w:rPr>
         <w:t xml:space="preserve">Outline of the Lesson: </w:t>
       </w:r>
     </w:p>
     <w:p>
       <w:pPr>
-        <w:pStyle w:val="style19"/>
+        <w:pStyle w:val="style21"/>
         <w:numPr>
           <w:ilvl w:val="0"/>
           <w:numId w:val="2"/>
         </w:numPr>
+        <w:rPr>
+          <w:rFonts w:ascii="Arial" w:hAnsi="Arial"/>
+          <w:sz w:val="24"/>
+          <w:szCs w:val="24"/>
+        </w:rPr>
       </w:pPr>
       <w:r>
         <w:rPr>
@@ -135,9 +174,7 @@
     </w:p>
     <w:p>
       <w:pPr>
-        <w:pStyle w:val="style19"/>
-      </w:pPr>
-      <w:r>
+        <w:pStyle w:val="style21"/>
         <w:rPr>
           <w:rFonts w:ascii="Arial" w:hAnsi="Arial"/>
           <w:b/>
@@ -145,16 +182,30 @@
           <w:sz w:val="24"/>
           <w:szCs w:val="24"/>
         </w:rPr>
+      </w:pPr>
+      <w:r>
+        <w:rPr>
+          <w:rFonts w:ascii="Arial" w:hAnsi="Arial"/>
+          <w:b/>
+          <w:bCs/>
+          <w:sz w:val="24"/>
+          <w:szCs w:val="24"/>
+        </w:rPr>
         <w:t xml:space="preserve">Student Activities: </w:t>
       </w:r>
     </w:p>
     <w:p>
       <w:pPr>
-        <w:pStyle w:val="style19"/>
+        <w:pStyle w:val="style21"/>
         <w:numPr>
           <w:ilvl w:val="0"/>
           <w:numId w:val="3"/>
         </w:numPr>
+        <w:rPr>
+          <w:rFonts w:ascii="Arial" w:hAnsi="Arial"/>
+          <w:sz w:val="24"/>
+          <w:szCs w:val="24"/>
+        </w:rPr>
       </w:pPr>
       <w:r>
         <w:rPr>
@@ -167,9 +218,7 @@
     </w:p>
     <w:p>
       <w:pPr>
-        <w:pStyle w:val="style19"/>
-      </w:pPr>
-      <w:r>
+        <w:pStyle w:val="style21"/>
         <w:rPr>
           <w:rFonts w:ascii="Arial" w:hAnsi="Arial"/>
           <w:b/>
@@ -177,16 +226,30 @@
           <w:sz w:val="24"/>
           <w:szCs w:val="24"/>
         </w:rPr>
+      </w:pPr>
+      <w:r>
+        <w:rPr>
+          <w:rFonts w:ascii="Arial" w:hAnsi="Arial"/>
+          <w:b/>
+          <w:bCs/>
+          <w:sz w:val="24"/>
+          <w:szCs w:val="24"/>
+        </w:rPr>
         <w:t xml:space="preserve">Teaching/Learning Strategies: </w:t>
       </w:r>
     </w:p>
     <w:p>
       <w:pPr>
-        <w:pStyle w:val="style19"/>
+        <w:pStyle w:val="style21"/>
         <w:numPr>
           <w:ilvl w:val="0"/>
           <w:numId w:val="4"/>
         </w:numPr>
+        <w:rPr>
+          <w:rFonts w:ascii="Arial" w:hAnsi="Arial"/>
+          <w:sz w:val="24"/>
+          <w:szCs w:val="24"/>
+        </w:rPr>
       </w:pPr>
       <w:r>
         <w:rPr>
@@ -199,9 +262,7 @@
     </w:p>
     <w:p>
       <w:pPr>
-        <w:pStyle w:val="style19"/>
-      </w:pPr>
-      <w:r>
+        <w:pStyle w:val="style21"/>
         <w:rPr>
           <w:rFonts w:ascii="Arial" w:hAnsi="Arial"/>
           <w:b/>
@@ -209,16 +270,30 @@
           <w:sz w:val="24"/>
           <w:szCs w:val="24"/>
         </w:rPr>
+      </w:pPr>
+      <w:r>
+        <w:rPr>
+          <w:rFonts w:ascii="Arial" w:hAnsi="Arial"/>
+          <w:b/>
+          <w:bCs/>
+          <w:sz w:val="24"/>
+          <w:szCs w:val="24"/>
+        </w:rPr>
         <w:t xml:space="preserve">Resources: </w:t>
       </w:r>
     </w:p>
     <w:p>
       <w:pPr>
-        <w:pStyle w:val="style19"/>
+        <w:pStyle w:val="style21"/>
         <w:numPr>
           <w:ilvl w:val="0"/>
           <w:numId w:val="6"/>
         </w:numPr>
+        <w:rPr>
+          <w:rFonts w:ascii="Arial" w:hAnsi="Arial"/>
+          <w:sz w:val="24"/>
+          <w:szCs w:val="24"/>
+        </w:rPr>
       </w:pPr>
       <w:r>
         <w:rPr>
@@ -231,11 +306,16 @@
     </w:p>
     <w:p>
       <w:pPr>
-        <w:pStyle w:val="style19"/>
+        <w:pStyle w:val="style21"/>
         <w:numPr>
           <w:ilvl w:val="0"/>
           <w:numId w:val="5"/>
         </w:numPr>
+        <w:rPr>
+          <w:rFonts w:ascii="Arial" w:hAnsi="Arial"/>
+          <w:sz w:val="24"/>
+          <w:szCs w:val="24"/>
+        </w:rPr>
       </w:pPr>
       <w:r>
         <w:rPr>
@@ -249,11 +329,10 @@
     <w:p>
       <w:pPr>
         <w:pStyle w:val="style0"/>
-      </w:pPr>
-      <w:r>
-        <w:rPr>
-          <w:rFonts w:ascii="Arial" w:hAnsi="Arial"/>
-        </w:rPr>
+        <w:rPr/>
+      </w:pPr>
+      <w:r>
+        <w:rPr/>
       </w:r>
     </w:p>
     <w:sectPr>
@@ -270,7 +349,7 @@
 </file>
 
 <file path=word/numbering.xml><?xml version="1.0" encoding="utf-8"?>
-<w:numbering xmlns:w="http://schemas.openxmlformats.org/wordprocessingml/2006/main">
+<w:numbering xmlns:o="urn:schemas-microsoft-com:office:office" xmlns:r="http://schemas.openxmlformats.org/officeDocument/2006/relationships" xmlns:v="urn:schemas-microsoft-com:vml" xmlns:w="http://schemas.openxmlformats.org/wordprocessingml/2006/main">
   <w:abstractNum w:abstractNumId="1">
     <w:lvl w:ilvl="0">
       <w:start w:val="1"/>
@@ -1239,7 +1318,7 @@
 <file path=word/styles.xml><?xml version="1.0" encoding="utf-8"?>
 <w:styles xmlns:w="http://schemas.openxmlformats.org/wordprocessingml/2006/main">
   <w:style w:styleId="style0" w:type="paragraph">
-    <w:name w:val="Default Style"/>
+    <w:name w:val="Normal"/>
     <w:next w:val="style0"/>
     <w:pPr>
       <w:widowControl w:val="false"/>
@@ -1274,10 +1353,24 @@
       <w:rFonts w:cs="OpenSymbol"/>
     </w:rPr>
   </w:style>
-  <w:style w:styleId="style18" w:type="paragraph">
+  <w:style w:styleId="style18" w:type="character">
+    <w:name w:val="ListLabel 3"/>
+    <w:next w:val="style18"/>
+    <w:rPr>
+      <w:rFonts w:cs="Symbol"/>
+    </w:rPr>
+  </w:style>
+  <w:style w:styleId="style19" w:type="character">
+    <w:name w:val="ListLabel 4"/>
+    <w:next w:val="style19"/>
+    <w:rPr>
+      <w:rFonts w:cs="OpenSymbol"/>
+    </w:rPr>
+  </w:style>
+  <w:style w:styleId="style20" w:type="paragraph">
     <w:name w:val="Heading"/>
     <w:basedOn w:val="style0"/>
-    <w:next w:val="style19"/>
+    <w:next w:val="style21"/>
     <w:pPr>
       <w:keepNext/>
       <w:spacing w:after="120" w:before="240"/>
@@ -1289,29 +1382,29 @@
       <w:szCs w:val="28"/>
     </w:rPr>
   </w:style>
-  <w:style w:styleId="style19" w:type="paragraph">
+  <w:style w:styleId="style21" w:type="paragraph">
     <w:name w:val="Text Body"/>
     <w:basedOn w:val="style0"/>
-    <w:next w:val="style19"/>
+    <w:next w:val="style21"/>
     <w:pPr>
       <w:spacing w:after="120" w:before="0"/>
       <w:contextualSpacing w:val="false"/>
     </w:pPr>
     <w:rPr/>
   </w:style>
-  <w:style w:styleId="style20" w:type="paragraph">
+  <w:style w:styleId="style22" w:type="paragraph">
     <w:name w:val="List"/>
-    <w:basedOn w:val="style19"/>
-    <w:next w:val="style20"/>
+    <w:basedOn w:val="style21"/>
+    <w:next w:val="style22"/>
     <w:pPr/>
     <w:rPr>
       <w:rFonts w:cs="Lucida Sans"/>
     </w:rPr>
   </w:style>
-  <w:style w:styleId="style21" w:type="paragraph">
+  <w:style w:styleId="style23" w:type="paragraph">
     <w:name w:val="Caption"/>
     <w:basedOn w:val="style0"/>
-    <w:next w:val="style21"/>
+    <w:next w:val="style23"/>
     <w:pPr>
       <w:suppressLineNumbers/>
       <w:spacing w:after="120" w:before="120"/>
@@ -1325,10 +1418,10 @@
       <w:szCs w:val="24"/>
     </w:rPr>
   </w:style>
-  <w:style w:styleId="style22" w:type="paragraph">
+  <w:style w:styleId="style24" w:type="paragraph">
     <w:name w:val="Index"/>
     <w:basedOn w:val="style0"/>
-    <w:next w:val="style22"/>
+    <w:next w:val="style24"/>
     <w:pPr>
       <w:suppressLineNumbers/>
     </w:pPr>

</xml_diff>